<commit_message>
[nguyen] add more paper has read
</commit_message>
<xml_diff>
--- a/bao_cao/bao_cao_tim_hieu_van_de.docx
+++ b/bao_cao/bao_cao_tim_hieu_van_de.docx
@@ -58,6 +58,8 @@
         </w:rPr>
         <w:t>Tìm hiểu vấn đề</w:t>
       </w:r>
+      <w:bookmarkStart w:id="0" w:name="_GoBack"/>
+      <w:bookmarkEnd w:id="0"/>
     </w:p>
     <w:sdt>
       <w:sdtPr>
@@ -174,7 +176,7 @@
                 <w:rFonts w:ascii="Times New Roman" w:hAnsi="Times New Roman"/>
                 <w:webHidden/>
               </w:rPr>
-              <w:t>1</w:t>
+              <w:t>2</w:t>
             </w:r>
             <w:r>
               <w:rPr>
@@ -242,7 +244,7 @@
                 <w:rFonts w:ascii="Times New Roman" w:hAnsi="Times New Roman"/>
                 <w:webHidden/>
               </w:rPr>
-              <w:t>1</w:t>
+              <w:t>2</w:t>
             </w:r>
             <w:r>
               <w:rPr>
@@ -334,7 +336,7 @@
                 <w:sz w:val="26"/>
                 <w:szCs w:val="26"/>
               </w:rPr>
-              <w:t>2</w:t>
+              <w:t>3</w:t>
             </w:r>
             <w:r>
               <w:rPr>
@@ -429,7 +431,7 @@
                 <w:sz w:val="26"/>
                 <w:szCs w:val="26"/>
               </w:rPr>
-              <w:t>2</w:t>
+              <w:t>3</w:t>
             </w:r>
             <w:r>
               <w:rPr>
@@ -524,7 +526,7 @@
                 <w:sz w:val="26"/>
                 <w:szCs w:val="26"/>
               </w:rPr>
-              <w:t>6</w:t>
+              <w:t>7</w:t>
             </w:r>
             <w:r>
               <w:rPr>
@@ -619,7 +621,7 @@
                 <w:sz w:val="26"/>
                 <w:szCs w:val="26"/>
               </w:rPr>
-              <w:t>6</w:t>
+              <w:t>7</w:t>
             </w:r>
             <w:r>
               <w:rPr>
@@ -714,7 +716,7 @@
                 <w:sz w:val="26"/>
                 <w:szCs w:val="26"/>
               </w:rPr>
-              <w:t>7</w:t>
+              <w:t>8</w:t>
             </w:r>
             <w:r>
               <w:rPr>
@@ -809,7 +811,7 @@
                 <w:sz w:val="26"/>
                 <w:szCs w:val="26"/>
               </w:rPr>
-              <w:t>8</w:t>
+              <w:t>9</w:t>
             </w:r>
             <w:r>
               <w:rPr>
@@ -904,7 +906,7 @@
                 <w:sz w:val="26"/>
                 <w:szCs w:val="26"/>
               </w:rPr>
-              <w:t>8</w:t>
+              <w:t>9</w:t>
             </w:r>
             <w:r>
               <w:rPr>
@@ -999,7 +1001,7 @@
                 <w:sz w:val="26"/>
                 <w:szCs w:val="26"/>
               </w:rPr>
-              <w:t>8</w:t>
+              <w:t>9</w:t>
             </w:r>
             <w:r>
               <w:rPr>
@@ -1094,7 +1096,7 @@
                 <w:sz w:val="26"/>
                 <w:szCs w:val="26"/>
               </w:rPr>
-              <w:t>9</w:t>
+              <w:t>10</w:t>
             </w:r>
             <w:r>
               <w:rPr>
@@ -1165,7 +1167,7 @@
                 <w:rFonts w:ascii="Times New Roman" w:hAnsi="Times New Roman"/>
                 <w:webHidden/>
               </w:rPr>
-              <w:t>10</w:t>
+              <w:t>11</w:t>
             </w:r>
             <w:r>
               <w:rPr>
@@ -1213,9 +1215,7 @@
           <w:lang w:val="en-US"/>
         </w:rPr>
       </w:pPr>
-      <w:bookmarkStart w:id="0" w:name="_Toc480102881"/>
-      <w:bookmarkStart w:id="1" w:name="_GoBack"/>
-      <w:bookmarkEnd w:id="1"/>
+      <w:bookmarkStart w:id="1" w:name="_Toc480102881"/>
       <w:r>
         <w:rPr>
           <w:noProof/>
@@ -1224,7 +1224,7 @@
         <w:lastRenderedPageBreak/>
         <w:t>Vấn đề cần giải quyết</w:t>
       </w:r>
-      <w:bookmarkEnd w:id="0"/>
+      <w:bookmarkEnd w:id="1"/>
     </w:p>
     <w:p>
       <w:pPr>
@@ -3860,7 +3860,7 @@
           <w:rPr>
             <w:noProof/>
           </w:rPr>
-          <w:t>4</w:t>
+          <w:t>11</w:t>
         </w:r>
         <w:r>
           <w:rPr>
@@ -8497,7 +8497,7 @@
 </file>
 
 <file path=customXml/itemProps1.xml><?xml version="1.0" encoding="utf-8"?>
-<ds:datastoreItem xmlns:ds="http://schemas.openxmlformats.org/officeDocument/2006/customXml" ds:itemID="{AF71CC63-7855-4F7E-9D71-FCDF083004CF}">
+<ds:datastoreItem xmlns:ds="http://schemas.openxmlformats.org/officeDocument/2006/customXml" ds:itemID="{1A047EB1-58E2-4FDB-A6A1-FDC14DF7E795}">
   <ds:schemaRefs>
     <ds:schemaRef ds:uri="http://schemas.openxmlformats.org/officeDocument/2006/bibliography"/>
   </ds:schemaRefs>

</xml_diff>